<commit_message>
added OR Between IN LIKE Clause
</commit_message>
<xml_diff>
--- a/Imtiaz_Ahmed_Oracle_Notes.docx
+++ b/Imtiaz_Ahmed_Oracle_Notes.docx
@@ -121,6 +121,281 @@
       <w:r>
         <w:t xml:space="preserve"> Fetch the data which satisfied all the given conditions.</w:t>
       </w:r>
+    </w:p>
+    <w:p>
+      <w:pPr>
+        <w:rPr>
+          <w:b/>
+        </w:rPr>
+      </w:pPr>
+      <w:r>
+        <w:rPr>
+          <w:b/>
+        </w:rPr>
+        <w:t>If we want fetch details where condition can satisfy either of values we should use OR.</w:t>
+      </w:r>
+    </w:p>
+    <w:p>
+      <w:r>
+        <w:t xml:space="preserve">Select * from emp where job = ‘MANAGER’ OR job = ‘SALESMAN’; </w:t>
+      </w:r>
+      <w:r>
+        <w:sym w:font="Wingdings" w:char="F0E0"/>
+      </w:r>
+      <w:r>
+        <w:t xml:space="preserve"> Fetch the records when job column has manager value or salesman value.</w:t>
+      </w:r>
+    </w:p>
+    <w:p>
+      <w:pPr>
+        <w:rPr>
+          <w:b/>
+        </w:rPr>
+      </w:pPr>
+      <w:r>
+        <w:rPr>
+          <w:b/>
+        </w:rPr>
+        <w:t>Exercise: Return names of</w:t>
+      </w:r>
+      <w:r>
+        <w:rPr>
+          <w:b/>
+        </w:rPr>
+        <w:t xml:space="preserve"> the employees where job is not manager nor salesman and sal &gt;=2000</w:t>
+      </w:r>
+    </w:p>
+    <w:p>
+      <w:r>
+        <w:t>Select ename from emp where job != ‘MANAGER’ AND job != ‘SALESMAN’ AND sal &gt;=2000;</w:t>
+      </w:r>
+    </w:p>
+    <w:p>
+      <w:pPr>
+        <w:rPr>
+          <w:b/>
+        </w:rPr>
+      </w:pPr>
+      <w:r>
+        <w:rPr>
+          <w:b/>
+        </w:rPr>
+        <w:t>Exercise: Return names,hiring dates of the employees where location in Dallas or Chicago.</w:t>
+      </w:r>
+    </w:p>
+    <w:p>
+      <w:r>
+        <w:t>Select ename, hiredate from emp where deptno = 20 or deptno = 30;</w:t>
+      </w:r>
+    </w:p>
+    <w:p>
+      <w:pPr>
+        <w:rPr>
+          <w:b/>
+        </w:rPr>
+      </w:pPr>
+      <w:r>
+        <w:rPr>
+          <w:b/>
+        </w:rPr>
+        <w:t>IN Clause: To reduce the number of times to write deptno for OR Operator, we can use IN Clause</w:t>
+      </w:r>
+    </w:p>
+    <w:p>
+      <w:r>
+        <w:t>Select ename,h</w:t>
+      </w:r>
+      <w:r>
+        <w:t>iredate from emp where deptno</w:t>
+      </w:r>
+      <w:r>
+        <w:rPr>
+          <w:b/>
+        </w:rPr>
+        <w:t xml:space="preserve"> IN</w:t>
+      </w:r>
+      <w:r>
+        <w:t xml:space="preserve"> (20,30)</w:t>
+      </w:r>
+    </w:p>
+    <w:p>
+      <w:r>
+        <w:t xml:space="preserve">Select ename, hiredate from emp where deptno </w:t>
+      </w:r>
+      <w:r>
+        <w:rPr>
+          <w:b/>
+        </w:rPr>
+        <w:t>NOT IN</w:t>
+      </w:r>
+      <w:r>
+        <w:t xml:space="preserve"> (20,30) </w:t>
+      </w:r>
+      <w:r>
+        <w:sym w:font="Wingdings" w:char="F0E0"/>
+      </w:r>
+      <w:r>
+        <w:t xml:space="preserve"> Returns all the rows except the depno column values with 20,30 .</w:t>
+      </w:r>
+    </w:p>
+    <w:p>
+      <w:pPr>
+        <w:rPr>
+          <w:b/>
+        </w:rPr>
+      </w:pPr>
+      <w:r>
+        <w:rPr>
+          <w:b/>
+        </w:rPr>
+        <w:t>BETWEEN</w:t>
+      </w:r>
+      <w:r>
+        <w:rPr>
+          <w:b/>
+        </w:rPr>
+        <w:t xml:space="preserve"> OPERATOR: TO </w:t>
+      </w:r>
+      <w:r>
+        <w:rPr>
+          <w:b/>
+        </w:rPr>
+        <w:t>filter</w:t>
+      </w:r>
+      <w:r>
+        <w:rPr>
+          <w:b/>
+        </w:rPr>
+        <w:t xml:space="preserve"> data in the given range we use BETWEEN.</w:t>
+      </w:r>
+      <w:r>
+        <w:rPr>
+          <w:b/>
+        </w:rPr>
+        <w:t xml:space="preserve"> we can use on numbers, dates and Textual data.</w:t>
+      </w:r>
+      <w:r>
+        <w:rPr>
+          <w:b/>
+        </w:rPr>
+        <w:t>(INCLUSIVE)BETWEEN 1000 AND 2000 (1000 and 2000 included)</w:t>
+      </w:r>
+    </w:p>
+    <w:p>
+      <w:r>
+        <w:t xml:space="preserve">Select * from EMP WHERE hiredate BETWEEN ‘05/01/1981’ AND ‘12/09/1982’; </w:t>
+      </w:r>
+      <w:r>
+        <w:sym w:font="Wingdings" w:char="F0E0"/>
+      </w:r>
+      <w:r>
+        <w:t xml:space="preserve"> Fetches records where hiredate is between the given range.</w:t>
+      </w:r>
+    </w:p>
+    <w:p>
+      <w:r>
+        <w:t xml:space="preserve">Select * from EMP WHERE sal NOT BETWEEN 600 AND 1500 </w:t>
+      </w:r>
+      <w:r>
+        <w:sym w:font="Wingdings" w:char="F0E0"/>
+      </w:r>
+      <w:r>
+        <w:t xml:space="preserve"> Fetches records which will not come under the given range condition for sal column.</w:t>
+      </w:r>
+    </w:p>
+    <w:p>
+      <w:r>
+        <w:lastRenderedPageBreak/>
+        <w:t xml:space="preserve">select * from emp where comm is NULL; </w:t>
+      </w:r>
+      <w:r>
+        <w:sym w:font="Wingdings" w:char="F0E0"/>
+      </w:r>
+      <w:r>
+        <w:t xml:space="preserve"> Returns the records where comm column has null value.</w:t>
+      </w:r>
+    </w:p>
+    <w:p>
+      <w:r>
+        <w:t xml:space="preserve">Select * from emp where comm is NOT NULL </w:t>
+      </w:r>
+      <w:r>
+        <w:sym w:font="Wingdings" w:char="F0E0"/>
+      </w:r>
+      <w:r>
+        <w:t xml:space="preserve"> Returns the records where comm Column has values.</w:t>
+      </w:r>
+    </w:p>
+    <w:p>
+      <w:pPr>
+        <w:rPr>
+          <w:b/>
+        </w:rPr>
+      </w:pPr>
+      <w:r>
+        <w:rPr>
+          <w:b/>
+        </w:rPr>
+        <w:t>USE Parenthesis () if we want to execute some conditions together.</w:t>
+      </w:r>
+    </w:p>
+    <w:p>
+      <w:r>
+        <w:t xml:space="preserve">select * from emp </w:t>
+      </w:r>
+      <w:r>
+        <w:t xml:space="preserve">where </w:t>
+      </w:r>
+      <w:r>
+        <w:t>(</w:t>
+      </w:r>
+      <w:r>
+        <w:t>comm = 0</w:t>
+      </w:r>
+      <w:r>
+        <w:t xml:space="preserve"> </w:t>
+      </w:r>
+      <w:r>
+        <w:t xml:space="preserve">OR comm is NULL </w:t>
+      </w:r>
+      <w:r>
+        <w:t xml:space="preserve">) </w:t>
+      </w:r>
+      <w:r>
+        <w:t>AND sal BETWEEN 1101 AND 4999</w:t>
+      </w:r>
+      <w:r>
+        <w:t xml:space="preserve"> </w:t>
+      </w:r>
+      <w:r>
+        <w:t>AND sal &lt;&gt; 3000;</w:t>
+      </w:r>
+    </w:p>
+    <w:p>
+      <w:pPr>
+        <w:rPr>
+          <w:b/>
+        </w:rPr>
+      </w:pPr>
+      <w:r>
+        <w:rPr>
+          <w:b/>
+        </w:rPr>
+        <w:t xml:space="preserve">LIKE Operator: Wild Cards (%, *, </w:t>
+      </w:r>
+      <w:r>
+        <w:rPr>
+          <w:b/>
+        </w:rPr>
+        <w:t>)</w:t>
+      </w:r>
+    </w:p>
+    <w:p>
+      <w:pPr>
+        <w:rPr>
+          <w:b/>
+        </w:rPr>
+      </w:pPr>
     </w:p>
     <w:p/>
     <w:sectPr>
@@ -292,6 +567,7 @@
   <w:style w:type="paragraph" w:default="1" w:styleId="Normal">
     <w:name w:val="Normal"/>
     <w:qFormat/>
+    <w:rsid w:val="00D14810"/>
   </w:style>
   <w:style w:type="character" w:default="1" w:styleId="DefaultParagraphFont">
     <w:name w:val="Default Paragraph Font"/>

</xml_diff>